<commit_message>
Small changes to final report
</commit_message>
<xml_diff>
--- a/Submission.docx
+++ b/Submission.docx
@@ -61,32 +61,16 @@
           <w:sz w:val="32"/>
           <w:szCs w:val="32"/>
         </w:rPr>
-        <w:t xml:space="preserve">bmgriff2 – ramiaa2 </w:t>
-      </w:r>
-      <w:r>
+        <w:t xml:space="preserve">bmgriff2 – ramiaa2 – felipea2 </w:t>
+      </w:r>
+    </w:p>
+    <w:p>
+      <w:pPr>
         <w:rPr>
           <w:rFonts w:asciiTheme="majorBidi" w:hAnsiTheme="majorBidi" w:cstheme="majorBidi"/>
           <w:sz w:val="32"/>
           <w:szCs w:val="32"/>
         </w:rPr>
-        <w:t>– felipea2</w:t>
-      </w:r>
-      <w:r>
-        <w:rPr>
-          <w:rFonts w:asciiTheme="majorBidi" w:hAnsiTheme="majorBidi" w:cstheme="majorBidi"/>
-          <w:sz w:val="32"/>
-          <w:szCs w:val="32"/>
-        </w:rPr>
-        <w:t xml:space="preserve"> </w:t>
-      </w:r>
-    </w:p>
-    <w:p>
-      <w:pPr>
-        <w:rPr>
-          <w:rFonts w:asciiTheme="majorBidi" w:hAnsiTheme="majorBidi" w:cstheme="majorBidi"/>
-          <w:sz w:val="32"/>
-          <w:szCs w:val="32"/>
-        </w:rPr>
       </w:pPr>
     </w:p>
     <w:p>
@@ -105,8 +89,6 @@
         </w:rPr>
         <w:t>Problem 1:</w:t>
       </w:r>
-      <w:bookmarkStart w:id="0" w:name="_GoBack"/>
-      <w:bookmarkEnd w:id="0"/>
     </w:p>
     <w:p>
       <w:pPr>
@@ -330,27 +312,14 @@
       <w:r>
         <w:t xml:space="preserve">Figure </w:t>
       </w:r>
-      <w:r>
-        <w:fldChar w:fldCharType="begin"/>
-      </w:r>
-      <w:r>
-        <w:instrText xml:space="preserve"> SEQ Figure \* ARABIC </w:instrText>
-      </w:r>
-      <w:r>
-        <w:fldChar w:fldCharType="separate"/>
-      </w:r>
-      <w:r>
-        <w:rPr>
-          <w:noProof/>
-        </w:rPr>
-        <w:t>1</w:t>
-      </w:r>
-      <w:r>
-        <w:rPr>
-          <w:noProof/>
-        </w:rPr>
-        <w:fldChar w:fldCharType="end"/>
-      </w:r>
+      <w:fldSimple w:instr=" SEQ Figure \* ARABIC ">
+        <w:r>
+          <w:rPr>
+            <w:noProof/>
+          </w:rPr>
+          <w:t>1</w:t>
+        </w:r>
+      </w:fldSimple>
       <w:r>
         <w:t>: Accuracy of Held</w:t>
       </w:r>
@@ -416,19 +385,12 @@
         <w:jc w:val="center"/>
       </w:pPr>
       <w:r>
-        <w:t xml:space="preserve">Figure </w:t>
-      </w:r>
-      <w:r>
-        <w:t>2</w:t>
-      </w:r>
-      <w:r>
-        <w:t xml:space="preserve">: </w:t>
-      </w:r>
-      <w:r>
-        <w:t xml:space="preserve"> A closer look at </w:t>
-      </w:r>
-      <w:r>
-        <w:t>Accuracy of Held-Out Data vs Number of Steps for Different Regularization Constants</w:t>
+        <w:t>Figure 2:  A Closer L</w:t>
+      </w:r>
+      <w:bookmarkStart w:id="0" w:name="_GoBack"/>
+      <w:bookmarkEnd w:id="0"/>
+      <w:r>
+        <w:t>ook at Accuracy of Held-Out Data vs Number of Steps for Different Regularization Constants</w:t>
       </w:r>
     </w:p>
     <w:p/>
@@ -600,39 +562,23 @@
           <w:sz w:val="24"/>
           <w:szCs w:val="24"/>
         </w:rPr>
-        <w:t xml:space="preserve">We choose our regularization constant based on how each model performed on the validation set. We found the </w:t>
-      </w:r>
-      <w:r>
-        <w:rPr>
-          <w:rFonts w:asciiTheme="majorBidi" w:hAnsiTheme="majorBidi" w:cstheme="majorBidi"/>
-          <w:sz w:val="24"/>
-          <w:szCs w:val="24"/>
-        </w:rPr>
-        <w:t>regularization constant</w:t>
-      </w:r>
-      <w:r>
-        <w:rPr>
-          <w:rFonts w:asciiTheme="majorBidi" w:hAnsiTheme="majorBidi" w:cstheme="majorBidi"/>
-          <w:sz w:val="24"/>
-          <w:szCs w:val="24"/>
-        </w:rPr>
-        <w:t xml:space="preserve"> values of 0.001 and 0.01 to perform almost identically and better than the rest. However, we chose </w:t>
-      </w:r>
-      <w:r>
-        <w:rPr>
-          <w:rFonts w:asciiTheme="majorBidi" w:hAnsiTheme="majorBidi" w:cstheme="majorBidi"/>
-          <w:sz w:val="24"/>
-          <w:szCs w:val="24"/>
-        </w:rPr>
-        <w:t>0.01</w:t>
-      </w:r>
-      <w:r>
-        <w:rPr>
-          <w:rFonts w:asciiTheme="majorBidi" w:hAnsiTheme="majorBidi" w:cstheme="majorBidi"/>
-          <w:sz w:val="24"/>
-          <w:szCs w:val="24"/>
-        </w:rPr>
-        <w:t xml:space="preserve"> as our best regularization constant since it results in a smaller magnitude vector and a simpler model that would generalize better to the training data.</w:t>
+        <w:t>We choose our regularization constant based on how each model performed on the validation set. We found the regularization constant values of 0.001 and 0.01 to perform almost identically and better than the rest. However, we chose 0.01 as our best regularization constant since it results in a smaller magnitude vector and a simpler model that would g</w:t>
+      </w:r>
+      <w:r>
+        <w:rPr>
+          <w:rFonts w:asciiTheme="majorBidi" w:hAnsiTheme="majorBidi" w:cstheme="majorBidi"/>
+          <w:sz w:val="24"/>
+          <w:szCs w:val="24"/>
+        </w:rPr>
+        <w:t>eneralize better to the testing</w:t>
+      </w:r>
+      <w:r>
+        <w:rPr>
+          <w:rFonts w:asciiTheme="majorBidi" w:hAnsiTheme="majorBidi" w:cstheme="majorBidi"/>
+          <w:sz w:val="24"/>
+          <w:szCs w:val="24"/>
+        </w:rPr>
+        <w:t xml:space="preserve"> data.</w:t>
       </w:r>
     </w:p>
     <w:p>
@@ -1672,7 +1618,7 @@
 </file>
 
 <file path=customXml/itemProps1.xml><?xml version="1.0" encoding="utf-8"?>
-<ds:datastoreItem xmlns:ds="http://schemas.openxmlformats.org/officeDocument/2006/customXml" ds:itemID="{97FE09B5-5286-1F46-A017-39115818CA4D}">
+<ds:datastoreItem xmlns:ds="http://schemas.openxmlformats.org/officeDocument/2006/customXml" ds:itemID="{D83DEE2B-3D94-A044-8F44-9B91AB54F9B8}">
   <ds:schemaRefs>
     <ds:schemaRef ds:uri="http://schemas.openxmlformats.org/officeDocument/2006/bibliography"/>
   </ds:schemaRefs>

</xml_diff>